<commit_message>
Se elimino el requisito funcional del usuario cliente de visualizar canciones top y se agrego el requisito de visualizar historial de cuñas solicitadas, ademas se elimino el requisito funcional del usuario administrador de la emisora de modificar el top de canciones
</commit_message>
<xml_diff>
--- a/Documentos/02 Requisitos/002 LSR_FNF_ WRRS.docx
+++ b/Documentos/02 Requisitos/002 LSR_FNF_ WRRS.docx
@@ -2303,7 +2303,7 @@
                 <w:rFonts w:ascii="Arial" w:hAnsi="Arial" w:cs="Arial"/>
                 <w:sz w:val="24"/>
               </w:rPr>
-              <w:t>Mostrar_top_de_canciones</w:t>
+              <w:t>Visualizar_historial_cuñas_solicitadas</w:t>
             </w:r>
           </w:p>
         </w:tc>
@@ -3052,51 +3052,8 @@
               </w:rPr>
               <w:t>RF_012</w:t>
             </w:r>
-          </w:p>
-        </w:tc>
-        <w:tc>
-          <w:tcPr>
-            <w:tcW w:w="6990" w:type="dxa"/>
-          </w:tcPr>
-          <w:p>
-            <w:pPr>
-              <w:rPr>
-                <w:rFonts w:ascii="Arial" w:hAnsi="Arial" w:cs="Arial"/>
-                <w:sz w:val="24"/>
-              </w:rPr>
-            </w:pPr>
-            <w:r>
-              <w:rPr>
-                <w:rFonts w:ascii="Arial" w:hAnsi="Arial" w:cs="Arial"/>
-                <w:sz w:val="24"/>
-              </w:rPr>
-              <w:t>Agregar_información_top_canciones</w:t>
-            </w:r>
-          </w:p>
-        </w:tc>
-      </w:tr>
-      <w:tr>
-        <w:trPr>
-          <w:trHeight w:val="567"/>
-        </w:trPr>
-        <w:tc>
-          <w:tcPr>
-            <w:tcW w:w="1838" w:type="dxa"/>
-          </w:tcPr>
-          <w:p>
-            <w:pPr>
-              <w:rPr>
-                <w:rFonts w:ascii="Arial" w:hAnsi="Arial" w:cs="Arial"/>
-                <w:sz w:val="24"/>
-              </w:rPr>
-            </w:pPr>
-            <w:r>
-              <w:rPr>
-                <w:rFonts w:ascii="Arial" w:hAnsi="Arial" w:cs="Arial"/>
-                <w:sz w:val="24"/>
-              </w:rPr>
-              <w:t>RF_013</w:t>
-            </w:r>
+            <w:bookmarkStart w:id="1" w:name="_GoBack"/>
+            <w:bookmarkEnd w:id="1"/>
           </w:p>
         </w:tc>
         <w:tc>
@@ -3195,8 +3152,6 @@
               </w:rPr>
               <w:t>Nombre de requisito</w:t>
             </w:r>
-            <w:bookmarkStart w:id="1" w:name="_GoBack"/>
-            <w:bookmarkEnd w:id="1"/>
           </w:p>
         </w:tc>
       </w:tr>
@@ -3428,7 +3383,6 @@
                 <w:rFonts w:ascii="Arial" w:hAnsi="Arial" w:cs="Arial"/>
                 <w:sz w:val="24"/>
               </w:rPr>
-              <w:lastRenderedPageBreak/>
               <w:t>RNF_00</w:t>
             </w:r>
             <w:r>
@@ -3473,6 +3427,7 @@
         <w:rPr>
           <w:lang w:val="es-CO"/>
         </w:rPr>
+        <w:lastRenderedPageBreak/>
         <w:t>Anexos</w:t>
       </w:r>
     </w:p>
@@ -3564,7 +3519,7 @@
         <w:szCs w:val="20"/>
         <w:lang w:val="es-VE"/>
       </w:rPr>
-      <w:t>6</w:t>
+      <w:t>5</w:t>
     </w:r>
     <w:r>
       <w:rPr>

</xml_diff>

<commit_message>
Se añadio el RF_013 con su especificación
</commit_message>
<xml_diff>
--- a/Documentos/02 Requisitos/002 LSR_FNF_ WRRS.docx
+++ b/Documentos/02 Requisitos/002 LSR_FNF_ WRRS.docx
@@ -3096,6 +3096,53 @@
           </w:p>
         </w:tc>
       </w:tr>
+      <w:tr>
+        <w:trPr>
+          <w:trHeight w:val="567"/>
+        </w:trPr>
+        <w:tc>
+          <w:tcPr>
+            <w:tcW w:w="1838" w:type="dxa"/>
+          </w:tcPr>
+          <w:p>
+            <w:pPr>
+              <w:rPr>
+                <w:rFonts w:ascii="Arial" w:hAnsi="Arial" w:cs="Arial"/>
+                <w:sz w:val="24"/>
+              </w:rPr>
+            </w:pPr>
+            <w:r>
+              <w:rPr>
+                <w:rFonts w:ascii="Arial" w:hAnsi="Arial" w:cs="Arial"/>
+                <w:sz w:val="24"/>
+              </w:rPr>
+              <w:t>RF_025</w:t>
+            </w:r>
+          </w:p>
+        </w:tc>
+        <w:tc>
+          <w:tcPr>
+            <w:tcW w:w="6990" w:type="dxa"/>
+          </w:tcPr>
+          <w:p>
+            <w:pPr>
+              <w:rPr>
+                <w:rFonts w:ascii="Arial" w:hAnsi="Arial" w:cs="Arial"/>
+                <w:sz w:val="24"/>
+              </w:rPr>
+            </w:pPr>
+            <w:bookmarkStart w:id="1" w:name="_GoBack"/>
+            <w:r>
+              <w:rPr>
+                <w:rFonts w:ascii="Arial" w:hAnsi="Arial" w:cs="Arial"/>
+                <w:sz w:val="24"/>
+              </w:rPr>
+              <w:t>Mostrar_imagenes_representativas</w:t>
+            </w:r>
+            <w:bookmarkEnd w:id="1"/>
+          </w:p>
+        </w:tc>
+      </w:tr>
     </w:tbl>
     <w:p/>
     <w:p>
@@ -3825,8 +3872,6 @@
           <w:lang w:val="es-CO"/>
         </w:rPr>
       </w:pPr>
-      <w:bookmarkStart w:id="1" w:name="_GoBack"/>
-      <w:bookmarkEnd w:id="1"/>
     </w:p>
     <w:p>
       <w:pPr>
@@ -3839,7 +3884,6 @@
         <w:rPr>
           <w:lang w:val="es-CO"/>
         </w:rPr>
-        <w:lastRenderedPageBreak/>
         <w:t>Anexos</w:t>
       </w:r>
     </w:p>
@@ -3931,7 +3975,7 @@
         <w:szCs w:val="20"/>
         <w:lang w:val="es-VE"/>
       </w:rPr>
-      <w:t>6</w:t>
+      <w:t>7</w:t>
     </w:r>
     <w:r>
       <w:rPr>

</xml_diff>